<commit_message>
doc file of Education Sytem
</commit_message>
<xml_diff>
--- a/Education Sytem Dp Assignment 1/Design Pattern Asignment 1.docx
+++ b/Education Sytem Dp Assignment 1/Design Pattern Asignment 1.docx
@@ -688,74 +688,143 @@
           <w:lang w:val="en-US"/>
         </w:rPr>
       </w:pPr>
-      <w:r>
-        <w:rPr>
-          <w:rFonts w:asciiTheme="majorBidi" w:eastAsia="Times New Roman" w:hAnsiTheme="majorBidi" w:cstheme="majorBidi"/>
-          <w:b/>
-          <w:color w:val="000000"/>
-          <w:sz w:val="32"/>
-          <w:szCs w:val="32"/>
-          <w:lang w:val="en-US"/>
-        </w:rPr>
-        <w:lastRenderedPageBreak/>
-        <w:t>Explanation:-</w:t>
-      </w:r>
-    </w:p>
-    <w:p>
-      <w:pPr>
-        <w:autoSpaceDE w:val="0"/>
-        <w:autoSpaceDN w:val="0"/>
-        <w:adjustRightInd w:val="0"/>
-        <w:spacing w:after="0" w:line="360" w:lineRule="auto"/>
-        <w:rPr>
-          <w:rFonts w:asciiTheme="majorBidi" w:eastAsia="Times New Roman" w:hAnsiTheme="majorBidi" w:cstheme="majorBidi"/>
-          <w:color w:val="000000"/>
-          <w:sz w:val="28"/>
-          <w:szCs w:val="28"/>
-          <w:lang w:val="en-US"/>
-        </w:rPr>
-      </w:pPr>
-      <w:r>
-        <w:rPr>
-          <w:rFonts w:asciiTheme="majorBidi" w:eastAsia="Times New Roman" w:hAnsiTheme="majorBidi" w:cstheme="majorBidi"/>
-          <w:color w:val="000000"/>
-          <w:sz w:val="28"/>
-          <w:szCs w:val="28"/>
-          <w:lang w:val="en-US"/>
-        </w:rPr>
-        <w:t>Education system</w:t>
-      </w:r>
-      <w:r>
-        <w:rPr>
-          <w:rFonts w:asciiTheme="majorBidi" w:eastAsia="Times New Roman" w:hAnsiTheme="majorBidi" w:cstheme="majorBidi"/>
-          <w:color w:val="000000"/>
-          <w:sz w:val="28"/>
-          <w:szCs w:val="28"/>
-          <w:lang w:val="en-US"/>
-        </w:rPr>
-        <w:t>,</w:t>
-      </w:r>
-      <w:r>
-        <w:rPr>
-          <w:rFonts w:asciiTheme="majorBidi" w:eastAsia="Times New Roman" w:hAnsiTheme="majorBidi" w:cstheme="majorBidi"/>
-          <w:color w:val="000000"/>
-          <w:sz w:val="28"/>
-          <w:szCs w:val="28"/>
-          <w:lang w:val="en-US"/>
-        </w:rPr>
-        <w:t xml:space="preserve"> design patterns such as Observer, Template Method, Strategy, Builder, and inheritance of Person, Student, Teacher, and Guardian cl</w:t>
-      </w:r>
+    </w:p>
+    <w:p>
+      <w:pPr>
+        <w:autoSpaceDE w:val="0"/>
+        <w:autoSpaceDN w:val="0"/>
+        <w:adjustRightInd w:val="0"/>
+        <w:spacing w:after="0" w:line="360" w:lineRule="auto"/>
+        <w:rPr>
+          <w:rFonts w:asciiTheme="majorBidi" w:eastAsia="Times New Roman" w:hAnsiTheme="majorBidi" w:cstheme="majorBidi"/>
+          <w:b/>
+          <w:color w:val="000000"/>
+          <w:sz w:val="32"/>
+          <w:szCs w:val="32"/>
+          <w:lang w:val="en-US"/>
+        </w:rPr>
+      </w:pPr>
+    </w:p>
+    <w:p>
+      <w:pPr>
+        <w:autoSpaceDE w:val="0"/>
+        <w:autoSpaceDN w:val="0"/>
+        <w:adjustRightInd w:val="0"/>
+        <w:spacing w:after="0" w:line="360" w:lineRule="auto"/>
+        <w:rPr>
+          <w:rFonts w:asciiTheme="majorBidi" w:eastAsia="Times New Roman" w:hAnsiTheme="majorBidi" w:cstheme="majorBidi"/>
+          <w:b/>
+          <w:color w:val="000000"/>
+          <w:sz w:val="32"/>
+          <w:szCs w:val="32"/>
+          <w:lang w:val="en-US"/>
+        </w:rPr>
+      </w:pPr>
+    </w:p>
+    <w:p>
+      <w:pPr>
+        <w:autoSpaceDE w:val="0"/>
+        <w:autoSpaceDN w:val="0"/>
+        <w:adjustRightInd w:val="0"/>
+        <w:spacing w:after="0" w:line="360" w:lineRule="auto"/>
+        <w:rPr>
+          <w:rFonts w:asciiTheme="majorBidi" w:eastAsia="Times New Roman" w:hAnsiTheme="majorBidi" w:cstheme="majorBidi"/>
+          <w:b/>
+          <w:color w:val="000000"/>
+          <w:sz w:val="32"/>
+          <w:szCs w:val="32"/>
+          <w:lang w:val="en-US"/>
+        </w:rPr>
+      </w:pPr>
+    </w:p>
+    <w:p>
+      <w:pPr>
+        <w:autoSpaceDE w:val="0"/>
+        <w:autoSpaceDN w:val="0"/>
+        <w:adjustRightInd w:val="0"/>
+        <w:spacing w:after="0" w:line="360" w:lineRule="auto"/>
+        <w:rPr>
+          <w:rFonts w:asciiTheme="majorBidi" w:eastAsia="Times New Roman" w:hAnsiTheme="majorBidi" w:cstheme="majorBidi"/>
+          <w:b/>
+          <w:color w:val="000000"/>
+          <w:sz w:val="32"/>
+          <w:szCs w:val="32"/>
+          <w:lang w:val="en-US"/>
+        </w:rPr>
+      </w:pPr>
+    </w:p>
+    <w:p>
+      <w:pPr>
+        <w:autoSpaceDE w:val="0"/>
+        <w:autoSpaceDN w:val="0"/>
+        <w:adjustRightInd w:val="0"/>
+        <w:spacing w:after="0" w:line="360" w:lineRule="auto"/>
+        <w:rPr>
+          <w:rFonts w:asciiTheme="majorBidi" w:eastAsia="Times New Roman" w:hAnsiTheme="majorBidi" w:cstheme="majorBidi"/>
+          <w:b/>
+          <w:color w:val="000000"/>
+          <w:sz w:val="32"/>
+          <w:szCs w:val="32"/>
+          <w:lang w:val="en-US"/>
+        </w:rPr>
+      </w:pPr>
       <w:bookmarkStart w:id="0" w:name="_GoBack"/>
       <w:bookmarkEnd w:id="0"/>
       <w:r>
         <w:rPr>
           <w:rFonts w:asciiTheme="majorBidi" w:eastAsia="Times New Roman" w:hAnsiTheme="majorBidi" w:cstheme="majorBidi"/>
-          <w:color w:val="000000"/>
-          <w:sz w:val="28"/>
-          <w:szCs w:val="28"/>
-          <w:lang w:val="en-US"/>
-        </w:rPr>
-        <w:t>asses allow for the effective management and maintenance of education systems. These patterns facilitate the handling of course-related processes, managing grading strategies, and ensuring effective communication and notifications between different entities within the system, allowing for scalability and flexibility in adapting to new requirements. Schools and departments represent the organizational structure of the education system, where the Builder pattern is used to create different parts of the system, such as courses and grading strategies.</w:t>
+          <w:b/>
+          <w:color w:val="000000"/>
+          <w:sz w:val="32"/>
+          <w:szCs w:val="32"/>
+          <w:lang w:val="en-US"/>
+        </w:rPr>
+        <w:t>Explanation:-</w:t>
+      </w:r>
+    </w:p>
+    <w:p>
+      <w:pPr>
+        <w:autoSpaceDE w:val="0"/>
+        <w:autoSpaceDN w:val="0"/>
+        <w:adjustRightInd w:val="0"/>
+        <w:spacing w:after="0" w:line="360" w:lineRule="auto"/>
+        <w:rPr>
+          <w:rFonts w:asciiTheme="majorBidi" w:eastAsia="Times New Roman" w:hAnsiTheme="majorBidi" w:cstheme="majorBidi"/>
+          <w:color w:val="000000"/>
+          <w:sz w:val="28"/>
+          <w:szCs w:val="28"/>
+          <w:lang w:val="en-US"/>
+        </w:rPr>
+      </w:pPr>
+      <w:r>
+        <w:rPr>
+          <w:rFonts w:asciiTheme="majorBidi" w:eastAsia="Times New Roman" w:hAnsiTheme="majorBidi" w:cstheme="majorBidi"/>
+          <w:color w:val="000000"/>
+          <w:sz w:val="28"/>
+          <w:szCs w:val="28"/>
+          <w:lang w:val="en-US"/>
+        </w:rPr>
+        <w:t>Education system</w:t>
+      </w:r>
+      <w:r>
+        <w:rPr>
+          <w:rFonts w:asciiTheme="majorBidi" w:eastAsia="Times New Roman" w:hAnsiTheme="majorBidi" w:cstheme="majorBidi"/>
+          <w:color w:val="000000"/>
+          <w:sz w:val="28"/>
+          <w:szCs w:val="28"/>
+          <w:lang w:val="en-US"/>
+        </w:rPr>
+        <w:t>,</w:t>
+      </w:r>
+      <w:r>
+        <w:rPr>
+          <w:rFonts w:asciiTheme="majorBidi" w:eastAsia="Times New Roman" w:hAnsiTheme="majorBidi" w:cstheme="majorBidi"/>
+          <w:color w:val="000000"/>
+          <w:sz w:val="28"/>
+          <w:szCs w:val="28"/>
+          <w:lang w:val="en-US"/>
+        </w:rPr>
+        <w:t xml:space="preserve"> design patterns such as Observer, Template Method, Strategy, Builder, and inheritance of Person, Student, Teacher, and Guardian classes allow for the effective management and maintenance of education systems. These patterns facilitate the handling of course-related processes, managing grading strategies, and ensuring effective communication and notifications between different entities within the system, allowing for scalability and flexibility in adapting to new requirements. Schools and departments represent the organizational structure of the education system, where the Builder pattern is used to create different parts of the system, such as courses and grading strategies.</w:t>
       </w:r>
     </w:p>
     <w:p>
@@ -821,6 +890,214 @@
           <w:lang w:val="en-US"/>
         </w:rPr>
       </w:pPr>
+    </w:p>
+    <w:p>
+      <w:pPr>
+        <w:autoSpaceDE w:val="0"/>
+        <w:autoSpaceDN w:val="0"/>
+        <w:adjustRightInd w:val="0"/>
+        <w:spacing w:after="0" w:line="360" w:lineRule="auto"/>
+        <w:rPr>
+          <w:rFonts w:asciiTheme="majorBidi" w:eastAsia="Times New Roman" w:hAnsiTheme="majorBidi" w:cstheme="majorBidi"/>
+          <w:b/>
+          <w:color w:val="000000"/>
+          <w:sz w:val="32"/>
+          <w:szCs w:val="32"/>
+          <w:lang w:val="en-US"/>
+        </w:rPr>
+      </w:pPr>
+    </w:p>
+    <w:p>
+      <w:pPr>
+        <w:autoSpaceDE w:val="0"/>
+        <w:autoSpaceDN w:val="0"/>
+        <w:adjustRightInd w:val="0"/>
+        <w:spacing w:after="0" w:line="360" w:lineRule="auto"/>
+        <w:rPr>
+          <w:rFonts w:asciiTheme="majorBidi" w:eastAsia="Times New Roman" w:hAnsiTheme="majorBidi" w:cstheme="majorBidi"/>
+          <w:b/>
+          <w:color w:val="000000"/>
+          <w:sz w:val="32"/>
+          <w:szCs w:val="32"/>
+          <w:lang w:val="en-US"/>
+        </w:rPr>
+      </w:pPr>
+    </w:p>
+    <w:p>
+      <w:pPr>
+        <w:autoSpaceDE w:val="0"/>
+        <w:autoSpaceDN w:val="0"/>
+        <w:adjustRightInd w:val="0"/>
+        <w:spacing w:after="0" w:line="360" w:lineRule="auto"/>
+        <w:rPr>
+          <w:rFonts w:asciiTheme="majorBidi" w:eastAsia="Times New Roman" w:hAnsiTheme="majorBidi" w:cstheme="majorBidi"/>
+          <w:b/>
+          <w:color w:val="000000"/>
+          <w:sz w:val="32"/>
+          <w:szCs w:val="32"/>
+          <w:lang w:val="en-US"/>
+        </w:rPr>
+      </w:pPr>
+    </w:p>
+    <w:p>
+      <w:pPr>
+        <w:autoSpaceDE w:val="0"/>
+        <w:autoSpaceDN w:val="0"/>
+        <w:adjustRightInd w:val="0"/>
+        <w:spacing w:after="0" w:line="360" w:lineRule="auto"/>
+        <w:rPr>
+          <w:rFonts w:asciiTheme="majorBidi" w:eastAsia="Times New Roman" w:hAnsiTheme="majorBidi" w:cstheme="majorBidi"/>
+          <w:b/>
+          <w:color w:val="000000"/>
+          <w:sz w:val="32"/>
+          <w:szCs w:val="32"/>
+          <w:lang w:val="en-US"/>
+        </w:rPr>
+      </w:pPr>
+    </w:p>
+    <w:p>
+      <w:pPr>
+        <w:autoSpaceDE w:val="0"/>
+        <w:autoSpaceDN w:val="0"/>
+        <w:adjustRightInd w:val="0"/>
+        <w:spacing w:after="0" w:line="360" w:lineRule="auto"/>
+        <w:rPr>
+          <w:rFonts w:asciiTheme="majorBidi" w:eastAsia="Times New Roman" w:hAnsiTheme="majorBidi" w:cstheme="majorBidi"/>
+          <w:b/>
+          <w:color w:val="000000"/>
+          <w:sz w:val="32"/>
+          <w:szCs w:val="32"/>
+          <w:lang w:val="en-US"/>
+        </w:rPr>
+      </w:pPr>
+    </w:p>
+    <w:p>
+      <w:pPr>
+        <w:autoSpaceDE w:val="0"/>
+        <w:autoSpaceDN w:val="0"/>
+        <w:adjustRightInd w:val="0"/>
+        <w:spacing w:after="0" w:line="360" w:lineRule="auto"/>
+        <w:rPr>
+          <w:rFonts w:asciiTheme="majorBidi" w:eastAsia="Times New Roman" w:hAnsiTheme="majorBidi" w:cstheme="majorBidi"/>
+          <w:b/>
+          <w:color w:val="000000"/>
+          <w:sz w:val="32"/>
+          <w:szCs w:val="32"/>
+          <w:lang w:val="en-US"/>
+        </w:rPr>
+      </w:pPr>
+    </w:p>
+    <w:p>
+      <w:pPr>
+        <w:autoSpaceDE w:val="0"/>
+        <w:autoSpaceDN w:val="0"/>
+        <w:adjustRightInd w:val="0"/>
+        <w:spacing w:after="0" w:line="360" w:lineRule="auto"/>
+        <w:rPr>
+          <w:rFonts w:asciiTheme="majorBidi" w:eastAsia="Times New Roman" w:hAnsiTheme="majorBidi" w:cstheme="majorBidi"/>
+          <w:b/>
+          <w:color w:val="000000"/>
+          <w:sz w:val="32"/>
+          <w:szCs w:val="32"/>
+          <w:lang w:val="en-US"/>
+        </w:rPr>
+      </w:pPr>
+    </w:p>
+    <w:p>
+      <w:pPr>
+        <w:autoSpaceDE w:val="0"/>
+        <w:autoSpaceDN w:val="0"/>
+        <w:adjustRightInd w:val="0"/>
+        <w:spacing w:after="0" w:line="360" w:lineRule="auto"/>
+        <w:rPr>
+          <w:rFonts w:asciiTheme="majorBidi" w:eastAsia="Times New Roman" w:hAnsiTheme="majorBidi" w:cstheme="majorBidi"/>
+          <w:b/>
+          <w:color w:val="000000"/>
+          <w:sz w:val="32"/>
+          <w:szCs w:val="32"/>
+          <w:lang w:val="en-US"/>
+        </w:rPr>
+      </w:pPr>
+    </w:p>
+    <w:p>
+      <w:pPr>
+        <w:autoSpaceDE w:val="0"/>
+        <w:autoSpaceDN w:val="0"/>
+        <w:adjustRightInd w:val="0"/>
+        <w:spacing w:after="0" w:line="360" w:lineRule="auto"/>
+        <w:rPr>
+          <w:rFonts w:asciiTheme="majorBidi" w:eastAsia="Times New Roman" w:hAnsiTheme="majorBidi" w:cstheme="majorBidi"/>
+          <w:b/>
+          <w:color w:val="000000"/>
+          <w:sz w:val="32"/>
+          <w:szCs w:val="32"/>
+          <w:lang w:val="en-US"/>
+        </w:rPr>
+      </w:pPr>
+    </w:p>
+    <w:p>
+      <w:pPr>
+        <w:autoSpaceDE w:val="0"/>
+        <w:autoSpaceDN w:val="0"/>
+        <w:adjustRightInd w:val="0"/>
+        <w:spacing w:after="0" w:line="360" w:lineRule="auto"/>
+        <w:rPr>
+          <w:rFonts w:asciiTheme="majorBidi" w:eastAsia="Times New Roman" w:hAnsiTheme="majorBidi" w:cstheme="majorBidi"/>
+          <w:b/>
+          <w:color w:val="000000"/>
+          <w:sz w:val="32"/>
+          <w:szCs w:val="32"/>
+          <w:lang w:val="en-US"/>
+        </w:rPr>
+      </w:pPr>
+    </w:p>
+    <w:p>
+      <w:pPr>
+        <w:autoSpaceDE w:val="0"/>
+        <w:autoSpaceDN w:val="0"/>
+        <w:adjustRightInd w:val="0"/>
+        <w:spacing w:after="0" w:line="360" w:lineRule="auto"/>
+        <w:rPr>
+          <w:rFonts w:asciiTheme="majorBidi" w:eastAsia="Times New Roman" w:hAnsiTheme="majorBidi" w:cstheme="majorBidi"/>
+          <w:b/>
+          <w:color w:val="000000"/>
+          <w:sz w:val="32"/>
+          <w:szCs w:val="32"/>
+          <w:lang w:val="en-US"/>
+        </w:rPr>
+      </w:pPr>
+    </w:p>
+    <w:p>
+      <w:pPr>
+        <w:autoSpaceDE w:val="0"/>
+        <w:autoSpaceDN w:val="0"/>
+        <w:adjustRightInd w:val="0"/>
+        <w:spacing w:after="0" w:line="360" w:lineRule="auto"/>
+        <w:rPr>
+          <w:rFonts w:asciiTheme="majorBidi" w:eastAsia="Times New Roman" w:hAnsiTheme="majorBidi" w:cstheme="majorBidi"/>
+          <w:b/>
+          <w:color w:val="000000"/>
+          <w:sz w:val="32"/>
+          <w:szCs w:val="32"/>
+          <w:lang w:val="en-US"/>
+        </w:rPr>
+      </w:pPr>
+    </w:p>
+    <w:p>
+      <w:pPr>
+        <w:autoSpaceDE w:val="0"/>
+        <w:autoSpaceDN w:val="0"/>
+        <w:adjustRightInd w:val="0"/>
+        <w:spacing w:after="0" w:line="360" w:lineRule="auto"/>
+        <w:rPr>
+          <w:rFonts w:asciiTheme="majorBidi" w:eastAsia="Times New Roman" w:hAnsiTheme="majorBidi" w:cstheme="majorBidi"/>
+          <w:b/>
+          <w:color w:val="000000"/>
+          <w:sz w:val="32"/>
+          <w:szCs w:val="32"/>
+          <w:lang w:val="en-US"/>
+        </w:rPr>
+      </w:pPr>
       <w:r>
         <w:rPr>
           <w:rFonts w:asciiTheme="majorBidi" w:eastAsia="Times New Roman" w:hAnsiTheme="majorBidi" w:cstheme="majorBidi"/>
@@ -832,6 +1109,38 @@
         </w:rPr>
         <w:t>ScreenShot:-</w:t>
       </w:r>
+    </w:p>
+    <w:p>
+      <w:pPr>
+        <w:autoSpaceDE w:val="0"/>
+        <w:autoSpaceDN w:val="0"/>
+        <w:adjustRightInd w:val="0"/>
+        <w:spacing w:after="0" w:line="360" w:lineRule="auto"/>
+        <w:rPr>
+          <w:rFonts w:asciiTheme="majorBidi" w:eastAsia="Times New Roman" w:hAnsiTheme="majorBidi" w:cstheme="majorBidi"/>
+          <w:b/>
+          <w:color w:val="000000"/>
+          <w:sz w:val="32"/>
+          <w:szCs w:val="32"/>
+          <w:lang w:val="en-US"/>
+        </w:rPr>
+      </w:pPr>
+    </w:p>
+    <w:p>
+      <w:pPr>
+        <w:autoSpaceDE w:val="0"/>
+        <w:autoSpaceDN w:val="0"/>
+        <w:adjustRightInd w:val="0"/>
+        <w:spacing w:after="0" w:line="360" w:lineRule="auto"/>
+        <w:rPr>
+          <w:rFonts w:asciiTheme="majorBidi" w:eastAsia="Times New Roman" w:hAnsiTheme="majorBidi" w:cstheme="majorBidi"/>
+          <w:b/>
+          <w:color w:val="000000"/>
+          <w:sz w:val="32"/>
+          <w:szCs w:val="32"/>
+          <w:lang w:val="en-US"/>
+        </w:rPr>
+      </w:pPr>
     </w:p>
     <w:p>
       <w:pPr>
@@ -859,10 +1168,10 @@
           <w:lang w:val="en-US"/>
         </w:rPr>
         <w:drawing>
-          <wp:inline distT="0" distB="0" distL="0" distR="0" wp14:anchorId="6993A93C" wp14:editId="1AF5336F">
-            <wp:extent cx="5731510" cy="3250565"/>
-            <wp:effectExtent l="0" t="0" r="2540" b="6985"/>
-            <wp:docPr id="1" name="Picture 1"/>
+          <wp:inline distT="0" distB="0" distL="0" distR="0">
+            <wp:extent cx="5731510" cy="4464685"/>
+            <wp:effectExtent l="0" t="0" r="2540" b="0"/>
+            <wp:docPr id="2" name="Picture 2"/>
             <wp:cNvGraphicFramePr>
               <a:graphicFrameLocks xmlns:a="http://schemas.openxmlformats.org/drawingml/2006/main" noChangeAspect="1"/>
             </wp:cNvGraphicFramePr>
@@ -870,11 +1179,17 @@
               <a:graphicData uri="http://schemas.openxmlformats.org/drawingml/2006/picture">
                 <pic:pic xmlns:pic="http://schemas.openxmlformats.org/drawingml/2006/picture">
                   <pic:nvPicPr>
-                    <pic:cNvPr id="1" name=""/>
+                    <pic:cNvPr id="2" name="Education Sytem.png"/>
                     <pic:cNvPicPr/>
                   </pic:nvPicPr>
                   <pic:blipFill>
-                    <a:blip r:embed="rId9"/>
+                    <a:blip r:embed="rId9">
+                      <a:extLst>
+                        <a:ext uri="{28A0092B-C50C-407E-A947-70E740481C1C}">
+                          <a14:useLocalDpi xmlns:a14="http://schemas.microsoft.com/office/drawing/2010/main" val="0"/>
+                        </a:ext>
+                      </a:extLst>
+                    </a:blip>
                     <a:stretch>
                       <a:fillRect/>
                     </a:stretch>
@@ -882,7 +1197,7 @@
                   <pic:spPr>
                     <a:xfrm>
                       <a:off x="0" y="0"/>
-                      <a:ext cx="5731510" cy="3250565"/>
+                      <a:ext cx="5731510" cy="4464685"/>
                     </a:xfrm>
                     <a:prstGeom prst="rect">
                       <a:avLst/>
@@ -1969,7 +2284,7 @@
 </file>
 
 <file path=customXml/itemProps1.xml><?xml version="1.0" encoding="utf-8"?>
-<ds:datastoreItem xmlns:ds="http://schemas.openxmlformats.org/officeDocument/2006/customXml" ds:itemID="{23A41F0B-FFB6-4A33-892E-8E05DB2D4FAD}">
+<ds:datastoreItem xmlns:ds="http://schemas.openxmlformats.org/officeDocument/2006/customXml" ds:itemID="{5D8EBCB5-CC6A-42EC-B614-CCE0FC024041}">
   <ds:schemaRefs>
     <ds:schemaRef ds:uri="http://schemas.openxmlformats.org/officeDocument/2006/bibliography"/>
   </ds:schemaRefs>

</xml_diff>